<commit_message>
WIP Version 1 of the Introduction to Regression module
</commit_message>
<xml_diff>
--- a/modules/05 Introduction to Regression/📢 Module Overview  - Introduction to Regression.docx
+++ b/modules/05 Introduction to Regression/📢 Module Overview  - Introduction to Regression.docx
@@ -413,14 +413,7 @@
           <w:rFonts w:ascii="Times New Roman" w:eastAsia="Times New Roman" w:hAnsi="Times New Roman" w:cs="Times New Roman"/>
           <w:color w:val="000000"/>
         </w:rPr>
-        <w:t xml:space="preserve">ead the following </w:t>
-      </w:r>
-      <w:r>
-        <w:rPr>
-          <w:rFonts w:ascii="Times New Roman" w:eastAsia="Times New Roman" w:hAnsi="Times New Roman" w:cs="Times New Roman"/>
-          <w:color w:val="000000"/>
-        </w:rPr>
-        <w:t xml:space="preserve">textbook </w:t>
+        <w:t xml:space="preserve">ead the following textbook </w:t>
       </w:r>
       <w:r>
         <w:rPr>
@@ -536,21 +529,49 @@
           <w:rFonts w:ascii="Times New Roman" w:eastAsia="Times New Roman" w:hAnsi="Times New Roman" w:cs="Times New Roman"/>
           <w:color w:val="000000"/>
         </w:rPr>
-        <w:t xml:space="preserve">Chapter 7, Sections 7.4.0-7.4.3, pages 279 </w:t>
+        <w:t>Chapter 7, Sections 7.</w:t>
       </w:r>
       <w:r>
         <w:rPr>
           <w:rFonts w:ascii="Times New Roman" w:eastAsia="Times New Roman" w:hAnsi="Times New Roman" w:cs="Times New Roman"/>
           <w:color w:val="000000"/>
         </w:rPr>
-        <w:t>–</w:t>
+        <w:t>3</w:t>
       </w:r>
       <w:r>
         <w:rPr>
           <w:rFonts w:ascii="Times New Roman" w:eastAsia="Times New Roman" w:hAnsi="Times New Roman" w:cs="Times New Roman"/>
           <w:color w:val="000000"/>
         </w:rPr>
-        <w:t xml:space="preserve"> 299</w:t>
+        <w:t>.</w:t>
+      </w:r>
+      <w:r>
+        <w:rPr>
+          <w:rFonts w:ascii="Times New Roman" w:eastAsia="Times New Roman" w:hAnsi="Times New Roman" w:cs="Times New Roman"/>
+          <w:color w:val="000000"/>
+        </w:rPr>
+        <w:t>4</w:t>
+      </w:r>
+      <w:r>
+        <w:rPr>
+          <w:rFonts w:ascii="Times New Roman" w:eastAsia="Times New Roman" w:hAnsi="Times New Roman" w:cs="Times New Roman"/>
+          <w:color w:val="000000"/>
+        </w:rPr>
+        <w:t>-7.4.3, pages 27</w:t>
+      </w:r>
+      <w:r>
+        <w:rPr>
+          <w:rFonts w:ascii="Times New Roman" w:eastAsia="Times New Roman" w:hAnsi="Times New Roman" w:cs="Times New Roman"/>
+          <w:color w:val="000000"/>
+        </w:rPr>
+        <w:t>9</w:t>
+      </w:r>
+      <w:r>
+        <w:rPr>
+          <w:rFonts w:ascii="Times New Roman" w:eastAsia="Times New Roman" w:hAnsi="Times New Roman" w:cs="Times New Roman"/>
+          <w:color w:val="000000"/>
+        </w:rPr>
+        <w:t xml:space="preserve"> – 299</w:t>
       </w:r>
     </w:p>
     <w:p>
@@ -640,21 +661,7 @@
           <w:rFonts w:ascii="Times New Roman" w:eastAsia="Times New Roman" w:hAnsi="Times New Roman" w:cs="Times New Roman"/>
           <w:color w:val="000000"/>
         </w:rPr>
-        <w:t xml:space="preserve">Chapter </w:t>
-      </w:r>
-      <w:r>
-        <w:rPr>
-          <w:rFonts w:ascii="Times New Roman" w:eastAsia="Times New Roman" w:hAnsi="Times New Roman" w:cs="Times New Roman"/>
-          <w:color w:val="000000"/>
-        </w:rPr>
-        <w:t>2</w:t>
-      </w:r>
-      <w:r>
-        <w:rPr>
-          <w:rFonts w:ascii="Times New Roman" w:eastAsia="Times New Roman" w:hAnsi="Times New Roman" w:cs="Times New Roman"/>
-          <w:color w:val="000000"/>
-        </w:rPr>
-        <w:t>. From Buccaneers to Guinea Pigs: The Genesis of Causal Inference</w:t>
+        <w:t>Chapter 2. From Buccaneers to Guinea Pigs: The Genesis of Causal Inference</w:t>
       </w:r>
     </w:p>
     <w:p>
@@ -687,15 +694,7 @@
           <w:b/>
           <w:i/>
         </w:rPr>
-        <w:t>O</w:t>
-      </w:r>
-      <w:r>
-        <w:rPr>
-          <w:rFonts w:ascii="Times New Roman" w:eastAsia="Times New Roman" w:hAnsi="Times New Roman" w:cs="Times New Roman"/>
-          <w:b/>
-          <w:i/>
-        </w:rPr>
-        <w:t>ptional supplemental material</w:t>
+        <w:t>Optional supplemental material</w:t>
       </w:r>
     </w:p>
     <w:p>

</xml_diff>